<commit_message>
This is my Favourite Place for Vacation
</commit_message>
<xml_diff>
--- a/Rayhan.docx
+++ b/Rayhan.docx
@@ -4,7 +4,12 @@
   <w:body>
     <w:p>
       <w:r>
-        <w:t xml:space="preserve"> I have visited Maldives twice because this is my favourite place for my vacation. I love their tourist spot and love their street food as well. </w:t>
+        <w:t xml:space="preserve">I have visited Maldives twice because this is my favourite place for my vacation. </w:t>
+      </w:r>
+    </w:p>
+    <w:p>
+      <w:r>
+        <w:t xml:space="preserve">I love their tourist spot and love their street food as well. </w:t>
       </w:r>
     </w:p>
     <w:sectPr>

</xml_diff>